<commit_message>
Document V5 Final Version
</commit_message>
<xml_diff>
--- a/documentos/T4_G5_V5_Predictive_Model_Document.docx
+++ b/documentos/T4_G5_V5_Predictive_Model_Document.docx
@@ -116,12 +116,12 @@
                 <wp:extent cx="193066" cy="199281"/>
                 <wp:effectExtent b="0" l="0" r="0" t="0"/>
                 <wp:wrapNone/>
-                <wp:docPr id="18" name="image24.png"/>
+                <wp:docPr id="18" name="image47.png"/>
                 <a:graphic>
                   <a:graphicData uri="http://schemas.openxmlformats.org/drawingml/2006/picture">
                     <pic:pic>
                       <pic:nvPicPr>
-                        <pic:cNvPr id="0" name="image24.png"/>
+                        <pic:cNvPr id="0" name="image47.png"/>
                         <pic:cNvPicPr preferRelativeResize="0"/>
                       </pic:nvPicPr>
                       <pic:blipFill>
@@ -164,12 +164,12 @@
             <wp:extent cx="8567336" cy="13559193"/>
             <wp:effectExtent b="0" l="0" r="0" t="0"/>
             <wp:wrapSquare wrapText="bothSides" distB="152400" distT="152400" distL="152400" distR="152400"/>
-            <wp:docPr id="65" name="image35.png"/>
+            <wp:docPr id="65" name="image44.png"/>
             <a:graphic>
               <a:graphicData uri="http://schemas.openxmlformats.org/drawingml/2006/picture">
                 <pic:pic>
                   <pic:nvPicPr>
-                    <pic:cNvPr id="0" name="image35.png"/>
+                    <pic:cNvPr id="0" name="image44.png"/>
                     <pic:cNvPicPr preferRelativeResize="0"/>
                   </pic:nvPicPr>
                   <pic:blipFill>
@@ -210,12 +210,12 @@
             <wp:extent cx="2804546" cy="1204657"/>
             <wp:effectExtent b="0" l="0" r="0" t="0"/>
             <wp:wrapSquare wrapText="bothSides" distB="152400" distT="152400" distL="152400" distR="152400"/>
-            <wp:docPr id="68" name="image41.png"/>
+            <wp:docPr id="68" name="image33.png"/>
             <a:graphic>
               <a:graphicData uri="http://schemas.openxmlformats.org/drawingml/2006/picture">
                 <pic:pic>
                   <pic:nvPicPr>
-                    <pic:cNvPr id="0" name="image41.png"/>
+                    <pic:cNvPr id="0" name="image33.png"/>
                     <pic:cNvPicPr preferRelativeResize="0"/>
                   </pic:nvPicPr>
                   <pic:blipFill>
@@ -377,12 +377,12 @@
                 <wp:extent cx="3931928" cy="1143233"/>
                 <wp:effectExtent b="0" l="0" r="0" t="0"/>
                 <wp:wrapTopAndBottom distB="152400" distT="152400"/>
-                <wp:docPr id="17" name="image19.png"/>
+                <wp:docPr id="17" name="image46.png"/>
                 <a:graphic>
                   <a:graphicData uri="http://schemas.openxmlformats.org/drawingml/2006/picture">
                     <pic:pic>
                       <pic:nvPicPr>
-                        <pic:cNvPr id="0" name="image19.png"/>
+                        <pic:cNvPr id="0" name="image46.png"/>
                         <pic:cNvPicPr preferRelativeResize="0"/>
                       </pic:nvPicPr>
                       <pic:blipFill>
@@ -424,12 +424,12 @@
             <wp:extent cx="865287" cy="472641"/>
             <wp:effectExtent b="0" l="0" r="0" t="0"/>
             <wp:wrapSquare wrapText="bothSides" distB="152400" distT="152400" distL="152400" distR="152400"/>
-            <wp:docPr id="67" name="image44.png"/>
+            <wp:docPr id="67" name="image41.png"/>
             <a:graphic>
               <a:graphicData uri="http://schemas.openxmlformats.org/drawingml/2006/picture">
                 <pic:pic>
                   <pic:nvPicPr>
-                    <pic:cNvPr id="0" name="image44.png"/>
+                    <pic:cNvPr id="0" name="image41.png"/>
                     <pic:cNvPicPr preferRelativeResize="0"/>
                   </pic:nvPicPr>
                   <pic:blipFill>
@@ -469,12 +469,12 @@
             <wp:extent cx="1867967" cy="1320786"/>
             <wp:effectExtent b="0" l="0" r="0" t="0"/>
             <wp:wrapSquare wrapText="bothSides" distB="152400" distT="152400" distL="152400" distR="152400"/>
-            <wp:docPr id="63" name="image36.png"/>
+            <wp:docPr id="63" name="image37.png"/>
             <a:graphic>
               <a:graphicData uri="http://schemas.openxmlformats.org/drawingml/2006/picture">
                 <pic:pic>
                   <pic:nvPicPr>
-                    <pic:cNvPr id="0" name="image36.png"/>
+                    <pic:cNvPr id="0" name="image37.png"/>
                     <pic:cNvPicPr preferRelativeResize="0"/>
                   </pic:nvPicPr>
                   <pic:blipFill>
@@ -9475,7 +9475,7 @@
         <w:rPr>
           <w:rtl w:val="0"/>
         </w:rPr>
-        <w:t xml:space="preserve">Barreiras de entrada: falta de profissionais técnicos na área de tecnologia e banco de dados robustos( imagens e informações ) nos quais poucos têm acesso. </w:t>
+        <w:t xml:space="preserve">Barreiras de entrada: falta de profissionais técnicos na área de tecnologia e banco de dados robustos (imagens e informações) nos quais poucos têm acesso. </w:t>
       </w:r>
     </w:p>
     <w:p>
@@ -9502,7 +9502,7 @@
         <w:rPr>
           <w:rtl w:val="0"/>
         </w:rPr>
-        <w:t xml:space="preserve">Características de empresas que podem trazer ameaça: Boa imagem da marca (autoridade e reconhecimento ), forte Know-how e  acesso a matérias primas (dados, profissionais…) </w:t>
+        <w:t xml:space="preserve">Características de empresas que podem trazer ameaça: Boa imagem da marca (autoridade e reconhecimento), forte Know-how e  acesso a matérias primas férteis (dados, profissionais…).</w:t>
       </w:r>
     </w:p>
     <w:p>
@@ -9635,7 +9635,7 @@
         <w:rPr>
           <w:rtl w:val="0"/>
         </w:rPr>
-        <w:t xml:space="preserve">função : Detectar o câncer de mama </w:t>
+        <w:t xml:space="preserve">Função : Detectar o câncer de mama </w:t>
       </w:r>
     </w:p>
     <w:p>
@@ -9679,14 +9679,14 @@
         <w:rPr>
           <w:rtl w:val="0"/>
         </w:rPr>
-        <w:t xml:space="preserve">Proposta : </w:t>
+        <w:t xml:space="preserve">Proposta: </w:t>
       </w:r>
       <w:r>
         <w:rPr>
           <w:highlight w:val="white"/>
           <w:rtl w:val="0"/>
         </w:rPr>
-        <w:t xml:space="preserve">consiste em um sensor infravermelho que captura a imagem da mama da paciente e envia para um servidor na nuvem. De lá, com ajuda de inteligência artificial, a imagem é comparada com um banco de dados, que conta com mais de 5 milhões de informações, em busca de indícios de lesões cancerígenas.Quanto mais a ferramenta for utilizada, mais dados ela terá e o diagnóstico será cada vez mais aprimorado</w:t>
+        <w:t xml:space="preserve">consiste em um sensor infravermelho que captura a imagem da mama da paciente e envia para um servidor na nuvem. De lá, com ajuda de Inteligência Artificial, a imagem é comparada com um banco de dados, que conta com mais de 5 milhões de informações, em busca de indícios de lesões cancerígenas. Quanto mais a ferramenta for utilizada, mais dados ela terá e o diagnóstico será cada vez mais aprimorado.</w:t>
       </w:r>
       <w:r>
         <w:rPr>
@@ -9723,7 +9723,7 @@
           <w:highlight w:val="white"/>
           <w:rtl w:val="0"/>
         </w:rPr>
-        <w:t xml:space="preserve">Um potencial serviço substituto seria a Linda Lifetech, uma startup que oferece serviços de diagnóstico de câncer de mama utilizando Inteligência Artificial de baixo custo, que poderia substituir uma grande parte dos pacientes do Hospital Universitário, pois os diagnósticos são mais precisos e eficientes, pois são compatíveis com telemedicina, com o custo sendo um grande ponto que ainda não o torna como solução número 1° sobre diagnóstico de câncer de mama.</w:t>
+        <w:t xml:space="preserve">Um potencial serviço substituto seria a Linda Lifetech, uma startup que oferece serviços de diagnóstico de câncer de mama utilizando Inteligência Artificial de baixo custo, que poderia substituir uma grande parte dos médicos do Hospital Universitário, pois os diagnósticos são mais precisos e eficientes, pois são compatíveis com telemedicina, com o custo sendo um grande ponto que ainda não o torna como solução número 1° sobre diagnóstico de câncer de mama.</w:t>
       </w:r>
       <w:r>
         <w:rPr>
@@ -10053,7 +10053,7 @@
           <w:highlight w:val="white"/>
           <w:rtl w:val="0"/>
         </w:rPr>
-        <w:t xml:space="preserve">Inteligência artificial cada vez mais presente: A inteligência artificial (IA) possibilita novos estudos e pesquisas, o aprimoramento de tratamentos e ajuda na detecção de diagnósticos. A análise preditiva, aliada a IA, traz a possibilidade de identificação de um problema de forma mais rápida a partir da antecipação dos riscos pela identificação de dados históricos e padrões.</w:t>
+        <w:t xml:space="preserve">Inteligência Artificial cada vez mais presente: A Inteligência Artificial possibilita novos estudos e pesquisas, o aprimoramento de tratamentos e ajuda na detecção de diagnósticos. A análise preditiva, aliada a IA, traz a possibilidade de identificação de um problema de forma mais rápida a partir da antecipação dos riscos pela identificação de dados históricos e padrões.</w:t>
       </w:r>
     </w:p>
     <w:p>
@@ -10408,12 +10408,12 @@
           <wp:inline distB="114300" distT="114300" distL="114300" distR="114300">
             <wp:extent cx="2852179" cy="2675756"/>
             <wp:effectExtent b="0" l="0" r="0" t="0"/>
-            <wp:docPr id="26" name="image2.png"/>
+            <wp:docPr id="26" name="image6.png"/>
             <a:graphic>
               <a:graphicData uri="http://schemas.openxmlformats.org/drawingml/2006/picture">
                 <pic:pic>
                   <pic:nvPicPr>
-                    <pic:cNvPr id="0" name="image2.png"/>
+                    <pic:cNvPr id="0" name="image6.png"/>
                     <pic:cNvPicPr preferRelativeResize="0"/>
                   </pic:nvPicPr>
                   <pic:blipFill>
@@ -10575,7 +10575,7 @@
           <w:b w:val="1"/>
           <w:rtl w:val="0"/>
         </w:rPr>
-        <w:t xml:space="preserve">a) quais os dados disponíveis (fonte e conteúdo - exemplo: dados da área de Compras da empresa descrevendo seus fornecedores)</w:t>
+        <w:t xml:space="preserve">a) Quais os dados disponíveis</w:t>
       </w:r>
     </w:p>
     <w:p>
@@ -10659,7 +10659,7 @@
           <w:b w:val="1"/>
           <w:rtl w:val="0"/>
         </w:rPr>
-        <w:t xml:space="preserve">b) Qual a solução proposta (pode ser um resumo do texto da seção 2.2)</w:t>
+        <w:t xml:space="preserve">b) Qual a solução proposta</w:t>
       </w:r>
     </w:p>
     <w:p>
@@ -10700,7 +10700,7 @@
         <w:rPr>
           <w:rtl w:val="0"/>
         </w:rPr>
-        <w:t xml:space="preserve">O objetivo principal é a criação de um modelo preditivo a partir de coortes de pacientes acompanhadas em projetos de pesquisa do Instituto do Câncer do Estado de São Paulo/Faculdade de Medicina da Universidade de São Paulo.</w:t>
+        <w:t xml:space="preserve">O objetivo principal é a criação de um modelo preditivo a partir de cortes de pacientes mulheres acompanhadas em projetos de pesquisa do Instituto do Câncer do Estado de São Paulo/Faculdade de Medicina da Universidade de São Paulo.</w:t>
       </w:r>
     </w:p>
     <w:p>
@@ -10810,7 +10810,7 @@
           <w:b w:val="1"/>
           <w:rtl w:val="0"/>
         </w:rPr>
-        <w:t xml:space="preserve">c) qual o tipo de tarefa (regressão ou classificação)</w:t>
+        <w:t xml:space="preserve">c) Qual o tipo de tarefa </w:t>
       </w:r>
     </w:p>
     <w:p>
@@ -10893,7 +10893,7 @@
           <w:b w:val="1"/>
           <w:rtl w:val="0"/>
         </w:rPr>
-        <w:t xml:space="preserve">d) como a solução proposta deverá ser utilizada</w:t>
+        <w:t xml:space="preserve">d) Como a solução proposta deverá ser utilizada</w:t>
       </w:r>
     </w:p>
     <w:p>
@@ -11002,7 +11002,7 @@
           <w:b w:val="1"/>
           <w:rtl w:val="0"/>
         </w:rPr>
-        <w:t xml:space="preserve">e) quais os benefícios trazidos pela solução proposta</w:t>
+        <w:t xml:space="preserve">e) Quais os benefícios trazidos pela solução proposta</w:t>
       </w:r>
     </w:p>
     <w:p>
@@ -11030,7 +11030,19 @@
         <w:rPr>
           <w:rtl w:val="0"/>
         </w:rPr>
-        <w:t xml:space="preserve">O benefício principal será a construção de uma plataforma de análise de coortes de pacientes assistidos no Instituto do Câncer como ferramenta para pesquisa. A solução fará com que os prognósticos sejam mais objetivos e assertivos de acordo com o risco de cada paciente.</w:t>
+        <w:t xml:space="preserve">O benefício principal será a construção de uma plataforma de análise de </w:t>
+      </w:r>
+      <w:r>
+        <w:rPr>
+          <w:rtl w:val="0"/>
+        </w:rPr>
+        <w:t xml:space="preserve">cortes</w:t>
+      </w:r>
+      <w:r>
+        <w:rPr>
+          <w:rtl w:val="0"/>
+        </w:rPr>
+        <w:t xml:space="preserve"> de pacientes assistidos no Instituto do Câncer como ferramenta para pesquisa. A solução fará com que os prognósticos sejam mais objetivos e assertivos de acordo com o risco de cada paciente.</w:t>
       </w:r>
     </w:p>
     <w:p>
@@ -11073,7 +11085,7 @@
           <w:b w:val="1"/>
           <w:rtl w:val="0"/>
         </w:rPr>
-        <w:t xml:space="preserve">f) qual será o critério de sucesso e qual medida será utilizada para o avaliar</w:t>
+        <w:t xml:space="preserve">f) Qual será o critério de sucesso e qual medida será utilizada para o avaliar</w:t>
       </w:r>
     </w:p>
     <w:p>
@@ -11192,12 +11204,12 @@
           <wp:inline distB="114300" distT="114300" distL="114300" distR="114300">
             <wp:extent cx="6119820" cy="3200400"/>
             <wp:effectExtent b="0" l="0" r="0" t="0"/>
-            <wp:docPr id="43" name="image26.png"/>
+            <wp:docPr id="43" name="image17.png"/>
             <a:graphic>
               <a:graphicData uri="http://schemas.openxmlformats.org/drawingml/2006/picture">
                 <pic:pic>
                   <pic:nvPicPr>
-                    <pic:cNvPr id="0" name="image26.png"/>
+                    <pic:cNvPr id="0" name="image17.png"/>
                     <pic:cNvPicPr preferRelativeResize="0"/>
                   </pic:nvPicPr>
                   <pic:blipFill>
@@ -11375,12 +11387,12 @@
           <wp:inline distB="114300" distT="114300" distL="114300" distR="114300">
             <wp:extent cx="4896520" cy="3508842"/>
             <wp:effectExtent b="0" l="0" r="0" t="0"/>
-            <wp:docPr id="34" name="image14.png"/>
+            <wp:docPr id="34" name="image18.png"/>
             <a:graphic>
               <a:graphicData uri="http://schemas.openxmlformats.org/drawingml/2006/picture">
                 <pic:pic>
                   <pic:nvPicPr>
-                    <pic:cNvPr id="0" name="image14.png"/>
+                    <pic:cNvPr id="0" name="image18.png"/>
                     <pic:cNvPicPr preferRelativeResize="0"/>
                   </pic:nvPicPr>
                   <pic:blipFill>
@@ -11449,12 +11461,12 @@
           <wp:inline distB="114300" distT="114300" distL="114300" distR="114300">
             <wp:extent cx="4961573" cy="3623845"/>
             <wp:effectExtent b="0" l="0" r="0" t="0"/>
-            <wp:docPr id="41" name="image32.png"/>
+            <wp:docPr id="41" name="image22.png"/>
             <a:graphic>
               <a:graphicData uri="http://schemas.openxmlformats.org/drawingml/2006/picture">
                 <pic:pic>
                   <pic:nvPicPr>
-                    <pic:cNvPr id="0" name="image32.png"/>
+                    <pic:cNvPr id="0" name="image22.png"/>
                     <pic:cNvPicPr preferRelativeResize="0"/>
                   </pic:nvPicPr>
                   <pic:blipFill>
@@ -11614,12 +11626,12 @@
           <wp:inline distB="114300" distT="114300" distL="114300" distR="114300">
             <wp:extent cx="2163600" cy="1939393"/>
             <wp:effectExtent b="0" l="0" r="0" t="0"/>
-            <wp:docPr id="23" name="image13.png"/>
+            <wp:docPr id="23" name="image14.png"/>
             <a:graphic>
               <a:graphicData uri="http://schemas.openxmlformats.org/drawingml/2006/picture">
                 <pic:pic>
                   <pic:nvPicPr>
-                    <pic:cNvPr id="0" name="image13.png"/>
+                    <pic:cNvPr id="0" name="image14.png"/>
                     <pic:cNvPicPr preferRelativeResize="0"/>
                   </pic:nvPicPr>
                   <pic:blipFill>
@@ -12027,12 +12039,12 @@
           <wp:inline distB="114300" distT="114300" distL="114300" distR="114300">
             <wp:extent cx="2068350" cy="1866818"/>
             <wp:effectExtent b="0" l="0" r="0" t="0"/>
-            <wp:docPr id="70" name="image45.png"/>
+            <wp:docPr id="70" name="image42.png"/>
             <a:graphic>
               <a:graphicData uri="http://schemas.openxmlformats.org/drawingml/2006/picture">
                 <pic:pic>
                   <pic:nvPicPr>
-                    <pic:cNvPr id="0" name="image45.png"/>
+                    <pic:cNvPr id="0" name="image42.png"/>
                     <pic:cNvPicPr preferRelativeResize="0"/>
                   </pic:nvPicPr>
                   <pic:blipFill>
@@ -12455,12 +12467,12 @@
           <wp:inline distB="114300" distT="114300" distL="114300" distR="114300">
             <wp:extent cx="6670728" cy="4021773"/>
             <wp:effectExtent b="0" l="0" r="0" t="0"/>
-            <wp:docPr id="72" name="image47.png"/>
+            <wp:docPr id="72" name="image39.png"/>
             <a:graphic>
               <a:graphicData uri="http://schemas.openxmlformats.org/drawingml/2006/picture">
                 <pic:pic>
                   <pic:nvPicPr>
-                    <pic:cNvPr id="0" name="image47.png"/>
+                    <pic:cNvPr id="0" name="image39.png"/>
                     <pic:cNvPicPr preferRelativeResize="0"/>
                   </pic:nvPicPr>
                   <pic:blipFill>
@@ -12685,7 +12697,7 @@
           <w:b w:val="1"/>
           <w:rtl w:val="0"/>
         </w:rPr>
-        <w:t xml:space="preserve">Descreva os dados a serem utilizados (disponibilizados pelo cliente e outros se tiverem sido incluídos), detalhando a fonte, o formato (CSV, XLSX, banco de dados, etc.), o conteúdo e o tamanho.</w:t>
+        <w:t xml:space="preserve">Descrição dos dados a serem utilizados</w:t>
       </w:r>
     </w:p>
     <w:p>
@@ -12802,7 +12814,7 @@
           <w:b w:val="1"/>
           <w:rtl w:val="0"/>
         </w:rPr>
-        <w:t xml:space="preserve">Descrição estatística básica dos dados, principalmente dos atributos de interesse, com inclusão de visualizações gráficas e como essas análises embasam suas hipóteses.</w:t>
+        <w:t xml:space="preserve">Descrição estatística básica dos dados</w:t>
       </w:r>
     </w:p>
     <w:p>
@@ -12861,7 +12873,7 @@
         <w:rPr>
           <w:rtl w:val="0"/>
         </w:rPr>
-        <w:t xml:space="preserve">utlinfo,</w:t>
+        <w:t xml:space="preserve">ultinfo,</w:t>
       </w:r>
       <w:r>
         <w:rPr>
@@ -12933,12 +12945,12 @@
           <wp:inline distB="19050" distT="19050" distL="19050" distR="19050">
             <wp:extent cx="3187242" cy="2318891"/>
             <wp:effectExtent b="0" l="0" r="0" t="0"/>
-            <wp:docPr id="28" name="image10.png"/>
+            <wp:docPr id="28" name="image7.png"/>
             <a:graphic>
               <a:graphicData uri="http://schemas.openxmlformats.org/drawingml/2006/picture">
                 <pic:pic>
                   <pic:nvPicPr>
-                    <pic:cNvPr id="0" name="image10.png"/>
+                    <pic:cNvPr id="0" name="image7.png"/>
                     <pic:cNvPicPr preferRelativeResize="0"/>
                   </pic:nvPicPr>
                   <pic:blipFill>
@@ -13185,12 +13197,12 @@
           <wp:inline distB="19050" distT="19050" distL="19050" distR="19050">
             <wp:extent cx="3351848" cy="2529362"/>
             <wp:effectExtent b="0" l="0" r="0" t="0"/>
-            <wp:docPr id="46" name="image21.png"/>
+            <wp:docPr id="46" name="image26.png"/>
             <a:graphic>
               <a:graphicData uri="http://schemas.openxmlformats.org/drawingml/2006/picture">
                 <pic:pic>
                   <pic:nvPicPr>
-                    <pic:cNvPr id="0" name="image21.png"/>
+                    <pic:cNvPr id="0" name="image26.png"/>
                     <pic:cNvPicPr preferRelativeResize="0"/>
                   </pic:nvPicPr>
                   <pic:blipFill>
@@ -13294,12 +13306,12 @@
           <wp:inline distB="19050" distT="19050" distL="19050" distR="19050">
             <wp:extent cx="3587131" cy="2716848"/>
             <wp:effectExtent b="0" l="0" r="0" t="0"/>
-            <wp:docPr id="60" name="image37.png"/>
+            <wp:docPr id="60" name="image34.png"/>
             <a:graphic>
               <a:graphicData uri="http://schemas.openxmlformats.org/drawingml/2006/picture">
                 <pic:pic>
                   <pic:nvPicPr>
-                    <pic:cNvPr id="0" name="image37.png"/>
+                    <pic:cNvPr id="0" name="image34.png"/>
                     <pic:cNvPicPr preferRelativeResize="0"/>
                   </pic:nvPicPr>
                   <pic:blipFill>
@@ -13727,12 +13739,12 @@
           <wp:inline distB="19050" distT="19050" distL="19050" distR="19050">
             <wp:extent cx="4001925" cy="1365668"/>
             <wp:effectExtent b="0" l="0" r="0" t="0"/>
-            <wp:docPr id="71" name="image48.png"/>
+            <wp:docPr id="71" name="image43.png"/>
             <a:graphic>
               <a:graphicData uri="http://schemas.openxmlformats.org/drawingml/2006/picture">
                 <pic:pic>
                   <pic:nvPicPr>
-                    <pic:cNvPr id="0" name="image48.png"/>
+                    <pic:cNvPr id="0" name="image43.png"/>
                     <pic:cNvPicPr preferRelativeResize="0"/>
                   </pic:nvPicPr>
                   <pic:blipFill>
@@ -13864,12 +13876,12 @@
           <wp:inline distB="19050" distT="19050" distL="19050" distR="19050">
             <wp:extent cx="3897150" cy="1004230"/>
             <wp:effectExtent b="0" l="0" r="0" t="0"/>
-            <wp:docPr id="39" name="image18.png"/>
+            <wp:docPr id="39" name="image19.png"/>
             <a:graphic>
               <a:graphicData uri="http://schemas.openxmlformats.org/drawingml/2006/picture">
                 <pic:pic>
                   <pic:nvPicPr>
-                    <pic:cNvPr id="0" name="image18.png"/>
+                    <pic:cNvPr id="0" name="image19.png"/>
                     <pic:cNvPicPr preferRelativeResize="0"/>
                   </pic:nvPicPr>
                   <pic:blipFill>
@@ -13985,12 +13997,12 @@
           <wp:inline distB="19050" distT="19050" distL="19050" distR="19050">
             <wp:extent cx="3978113" cy="1280625"/>
             <wp:effectExtent b="0" l="0" r="0" t="0"/>
-            <wp:docPr id="21" name="image16.png"/>
+            <wp:docPr id="21" name="image9.png"/>
             <a:graphic>
               <a:graphicData uri="http://schemas.openxmlformats.org/drawingml/2006/picture">
                 <pic:pic>
                   <pic:nvPicPr>
-                    <pic:cNvPr id="0" name="image16.png"/>
+                    <pic:cNvPr id="0" name="image9.png"/>
                     <pic:cNvPicPr preferRelativeResize="0"/>
                   </pic:nvPicPr>
                   <pic:blipFill>
@@ -14059,7 +14071,7 @@
         <w:rPr>
           <w:rtl w:val="0"/>
         </w:rPr>
-        <w:t xml:space="preserve">Pelos gráficos é possível notar que pacientes que vivem sem câncer acabam realizando mais a terapia adjuvante enquanto que os outros grupos possuem duas terapias com praticamente o mesmo número de casos.</w:t>
+        <w:t xml:space="preserve">Pelos gráficos é possível notar que pacientes que vivem sem câncer acabam realizando mais a Terapia Adjuvante enquanto que os outros grupos possuem duas terapias com praticamente o mesmo número de casos.</w:t>
       </w:r>
     </w:p>
     <w:p>
@@ -14189,7 +14201,7 @@
           <w:b w:val="1"/>
           <w:rtl w:val="0"/>
         </w:rPr>
-        <w:t xml:space="preserve">Descrição da predição desejada (“target”), identificando sua natureza (binária, contínua, etc.)</w:t>
+        <w:t xml:space="preserve">Descrição da predição desejada (“target”)</w:t>
       </w:r>
     </w:p>
     <w:p>
@@ -14826,12 +14838,12 @@
           <wp:inline distB="114300" distT="114300" distL="114300" distR="114300">
             <wp:extent cx="1704020" cy="2750935"/>
             <wp:effectExtent b="0" l="0" r="0" t="0"/>
-            <wp:docPr id="33" name="image1.png"/>
+            <wp:docPr id="33" name="image16.png"/>
             <a:graphic>
               <a:graphicData uri="http://schemas.openxmlformats.org/drawingml/2006/picture">
                 <pic:pic>
                   <pic:nvPicPr>
-                    <pic:cNvPr id="0" name="image1.png"/>
+                    <pic:cNvPr id="0" name="image16.png"/>
                     <pic:cNvPicPr preferRelativeResize="0"/>
                   </pic:nvPicPr>
                   <pic:blipFill>
@@ -14861,12 +14873,12 @@
           <wp:inline distB="114300" distT="114300" distL="114300" distR="114300">
             <wp:extent cx="1869595" cy="2715140"/>
             <wp:effectExtent b="0" l="0" r="0" t="0"/>
-            <wp:docPr id="57" name="image1.png"/>
+            <wp:docPr id="57" name="image16.png"/>
             <a:graphic>
               <a:graphicData uri="http://schemas.openxmlformats.org/drawingml/2006/picture">
                 <pic:pic>
                   <pic:nvPicPr>
-                    <pic:cNvPr id="0" name="image1.png"/>
+                    <pic:cNvPr id="0" name="image16.png"/>
                     <pic:cNvPicPr preferRelativeResize="0"/>
                   </pic:nvPicPr>
                   <pic:blipFill>
@@ -15178,12 +15190,12 @@
           <wp:inline distB="114300" distT="114300" distL="114300" distR="114300">
             <wp:extent cx="5313998" cy="4155688"/>
             <wp:effectExtent b="0" l="0" r="0" t="0"/>
-            <wp:docPr id="45" name="image23.png"/>
+            <wp:docPr id="45" name="image24.png"/>
             <a:graphic>
               <a:graphicData uri="http://schemas.openxmlformats.org/drawingml/2006/picture">
                 <pic:pic>
                   <pic:nvPicPr>
-                    <pic:cNvPr id="0" name="image23.png"/>
+                    <pic:cNvPr id="0" name="image24.png"/>
                     <pic:cNvPicPr preferRelativeResize="0"/>
                   </pic:nvPicPr>
                   <pic:blipFill>
@@ -15302,7 +15314,7 @@
         <w:rPr>
           <w:rtl w:val="0"/>
         </w:rPr>
-        <w:t xml:space="preserve">A feature "antec_fam_cancer_mama", que representa se a paciente teve antecedente de câncer de mama na família, era uma feature categórica. Como o modelo não aceita string (texto) decidimos transformar os valores "Sim" e "Não" para números, respectivamente 2 e 1.</w:t>
+        <w:t xml:space="preserve">A feature "antec_fam_cancer_mama", que representa se a paciente teve antecedente de câncer de mama na família, era uma feature categórica. Como o modelo não aceita string (texto) decidimos transformar os valores "Não" e "Sim" para números, respectivamente 1 e 2.</w:t>
       </w:r>
     </w:p>
     <w:p>
@@ -15345,12 +15357,12 @@
           <wp:inline distB="114300" distT="114300" distL="114300" distR="114300">
             <wp:extent cx="7038023" cy="227881"/>
             <wp:effectExtent b="0" l="0" r="0" t="0"/>
-            <wp:docPr id="38" name="image5.png"/>
+            <wp:docPr id="38" name="image12.png"/>
             <a:graphic>
               <a:graphicData uri="http://schemas.openxmlformats.org/drawingml/2006/picture">
                 <pic:pic>
                   <pic:nvPicPr>
-                    <pic:cNvPr id="0" name="image5.png"/>
+                    <pic:cNvPr id="0" name="image12.png"/>
                     <pic:cNvPicPr preferRelativeResize="0"/>
                   </pic:nvPicPr>
                   <pic:blipFill>
@@ -15432,12 +15444,12 @@
           <wp:inline distB="114300" distT="114300" distL="114300" distR="114300">
             <wp:extent cx="1457325" cy="3581400"/>
             <wp:effectExtent b="0" l="0" r="0" t="0"/>
-            <wp:docPr id="52" name="image34.png"/>
+            <wp:docPr id="52" name="image21.png"/>
             <a:graphic>
               <a:graphicData uri="http://schemas.openxmlformats.org/drawingml/2006/picture">
                 <pic:pic>
                   <pic:nvPicPr>
-                    <pic:cNvPr id="0" name="image34.png"/>
+                    <pic:cNvPr id="0" name="image21.png"/>
                     <pic:cNvPicPr preferRelativeResize="0"/>
                   </pic:nvPicPr>
                   <pic:blipFill>
@@ -15521,7 +15533,7 @@
           <w:color w:val="3c0a49"/>
           <w:rtl w:val="0"/>
         </w:rPr>
-        <w:t xml:space="preserve">Normalização de Features (Divisão dos valores em grupos)</w:t>
+        <w:t xml:space="preserve">Normalização de Features (Divisão dos valores em grupos).</w:t>
       </w:r>
     </w:p>
     <w:p>
@@ -16302,12 +16314,12 @@
           <wp:inline distB="114300" distT="114300" distL="114300" distR="114300">
             <wp:extent cx="7163613" cy="1069529"/>
             <wp:effectExtent b="0" l="0" r="0" t="0"/>
-            <wp:docPr id="54" name="image39.png"/>
+            <wp:docPr id="54" name="image23.png"/>
             <a:graphic>
               <a:graphicData uri="http://schemas.openxmlformats.org/drawingml/2006/picture">
                 <pic:pic>
                   <pic:nvPicPr>
-                    <pic:cNvPr id="0" name="image39.png"/>
+                    <pic:cNvPr id="0" name="image23.png"/>
                     <pic:cNvPicPr preferRelativeResize="0"/>
                   </pic:nvPicPr>
                   <pic:blipFill>
@@ -16421,12 +16433,12 @@
           <wp:inline distB="114300" distT="114300" distL="114300" distR="114300">
             <wp:extent cx="1247775" cy="2581275"/>
             <wp:effectExtent b="0" l="0" r="0" t="0"/>
-            <wp:docPr id="51" name="image22.png"/>
+            <wp:docPr id="51" name="image38.png"/>
             <a:graphic>
               <a:graphicData uri="http://schemas.openxmlformats.org/drawingml/2006/picture">
                 <pic:pic>
                   <pic:nvPicPr>
-                    <pic:cNvPr id="0" name="image22.png"/>
+                    <pic:cNvPr id="0" name="image38.png"/>
                     <pic:cNvPicPr preferRelativeResize="0"/>
                   </pic:nvPicPr>
                   <pic:blipFill>
@@ -16677,12 +16689,12 @@
           <wp:inline distB="114300" distT="114300" distL="114300" distR="114300">
             <wp:extent cx="5895023" cy="1714416"/>
             <wp:effectExtent b="0" l="0" r="0" t="0"/>
-            <wp:docPr id="48" name="image20.png"/>
+            <wp:docPr id="48" name="image29.png"/>
             <a:graphic>
               <a:graphicData uri="http://schemas.openxmlformats.org/drawingml/2006/picture">
                 <pic:pic>
                   <pic:nvPicPr>
-                    <pic:cNvPr id="0" name="image20.png"/>
+                    <pic:cNvPr id="0" name="image29.png"/>
                     <pic:cNvPicPr preferRelativeResize="0"/>
                   </pic:nvPicPr>
                   <pic:blipFill>
@@ -17048,7 +17060,7 @@
         <w:rPr>
           <w:rtl w:val="0"/>
         </w:rPr>
-        <w:t xml:space="preserve">Então, decidimos preencher  </w:t>
+        <w:t xml:space="preserve">Então, decidimos preencher os nulos de </w:t>
       </w:r>
       <w:r>
         <w:rPr>
@@ -17066,7 +17078,7 @@
         <w:rPr>
           <w:rtl w:val="0"/>
         </w:rPr>
-        <w:t xml:space="preserve"> com 0 para representar nulo, pois utilizaremos no final do tratamento uma função que cria uma tabela o primeiro registro de cada ID, tornando o tratamento das outras duas variáveis redundante.</w:t>
+        <w:t xml:space="preserve"> com 0.0, pois utilizaremos no final do tratamento uma função que cria uma tabela o primeiro registro de cada ID, tornando o tratamento das outras duas variáveis redundante.</w:t>
       </w:r>
     </w:p>
     <w:p>
@@ -17110,12 +17122,12 @@
           <wp:inline distB="114300" distT="114300" distL="114300" distR="114300">
             <wp:extent cx="6916102" cy="251495"/>
             <wp:effectExtent b="0" l="0" r="0" t="0"/>
-            <wp:docPr id="66" name="image43.png"/>
+            <wp:docPr id="66" name="image40.png"/>
             <a:graphic>
               <a:graphicData uri="http://schemas.openxmlformats.org/drawingml/2006/picture">
                 <pic:pic>
                   <pic:nvPicPr>
-                    <pic:cNvPr id="0" name="image43.png"/>
+                    <pic:cNvPr id="0" name="image40.png"/>
                     <pic:cNvPicPr preferRelativeResize="0"/>
                   </pic:nvPicPr>
                   <pic:blipFill>
@@ -17227,7 +17239,7 @@
         <w:rPr>
           <w:rtl w:val="0"/>
         </w:rPr>
-        <w:t xml:space="preserve">Ao analisarmos as features descobrimos que muitos dados estão preenchidos em apenas uma linha do id, já que ele não muda ao longo do tempo. Dessa forma, copiamos esses dados constantes para todas as linhas do id para eliminar dados em branco.</w:t>
+        <w:t xml:space="preserve">Ao analisarmos as features descobrimos que muitos dados estão preenchidos em apenas uma linha do “record_id”, já que ele não muda ao longo do tempo. Dessa forma, copiamos esses dados constantes para todas as linhas do “record_id” para eliminar dados em branco.</w:t>
       </w:r>
     </w:p>
     <w:p>
@@ -17339,12 +17351,12 @@
           <wp:inline distB="114300" distT="114300" distL="114300" distR="114300">
             <wp:extent cx="6119820" cy="596900"/>
             <wp:effectExtent b="0" l="0" r="0" t="0"/>
-            <wp:docPr id="59" name="image33.png"/>
+            <wp:docPr id="59" name="image35.png"/>
             <a:graphic>
               <a:graphicData uri="http://schemas.openxmlformats.org/drawingml/2006/picture">
                 <pic:pic>
                   <pic:nvPicPr>
-                    <pic:cNvPr id="0" name="image33.png"/>
+                    <pic:cNvPr id="0" name="image35.png"/>
                     <pic:cNvPicPr preferRelativeResize="0"/>
                   </pic:nvPicPr>
                   <pic:blipFill>
@@ -17604,12 +17616,12 @@
           <wp:inline distB="114300" distT="114300" distL="114300" distR="114300">
             <wp:extent cx="7163937" cy="768758"/>
             <wp:effectExtent b="0" l="0" r="0" t="0"/>
-            <wp:docPr id="37" name="image11.png"/>
+            <wp:docPr id="37" name="image2.png"/>
             <a:graphic>
               <a:graphicData uri="http://schemas.openxmlformats.org/drawingml/2006/picture">
                 <pic:pic>
                   <pic:nvPicPr>
-                    <pic:cNvPr id="0" name="image11.png"/>
+                    <pic:cNvPr id="0" name="image2.png"/>
                     <pic:cNvPicPr preferRelativeResize="0"/>
                   </pic:nvPicPr>
                   <pic:blipFill>
@@ -17724,12 +17736,12 @@
           <wp:inline distB="114300" distT="114300" distL="114300" distR="114300">
             <wp:extent cx="5418773" cy="3706985"/>
             <wp:effectExtent b="0" l="0" r="0" t="0"/>
-            <wp:docPr id="36" name="image9.png"/>
+            <wp:docPr id="36" name="image10.png"/>
             <a:graphic>
               <a:graphicData uri="http://schemas.openxmlformats.org/drawingml/2006/picture">
                 <pic:pic>
                   <pic:nvPicPr>
-                    <pic:cNvPr id="0" name="image9.png"/>
+                    <pic:cNvPr id="0" name="image10.png"/>
                     <pic:cNvPicPr preferRelativeResize="0"/>
                   </pic:nvPicPr>
                   <pic:blipFill>
@@ -17801,12 +17813,12 @@
           <wp:inline distB="114300" distT="114300" distL="114300" distR="114300">
             <wp:extent cx="3113721" cy="3210646"/>
             <wp:effectExtent b="0" l="0" r="0" t="0"/>
-            <wp:docPr id="32" name="image9.png"/>
+            <wp:docPr id="32" name="image10.png"/>
             <a:graphic>
               <a:graphicData uri="http://schemas.openxmlformats.org/drawingml/2006/picture">
                 <pic:pic>
                   <pic:nvPicPr>
-                    <pic:cNvPr id="0" name="image9.png"/>
+                    <pic:cNvPr id="0" name="image10.png"/>
                     <pic:cNvPicPr preferRelativeResize="0"/>
                   </pic:nvPicPr>
                   <pic:blipFill>
@@ -18367,12 +18379,12 @@
           <wp:inline distB="114300" distT="114300" distL="114300" distR="114300">
             <wp:extent cx="5402100" cy="3334741"/>
             <wp:effectExtent b="0" l="0" r="0" t="0"/>
-            <wp:docPr descr="Gráfico" id="58" name="image40.png"/>
+            <wp:docPr descr="Gráfico" id="58" name="image32.png"/>
             <a:graphic>
               <a:graphicData uri="http://schemas.openxmlformats.org/drawingml/2006/picture">
                 <pic:pic>
                   <pic:nvPicPr>
-                    <pic:cNvPr descr="Gráfico" id="0" name="image40.png"/>
+                    <pic:cNvPr descr="Gráfico" id="0" name="image32.png"/>
                     <pic:cNvPicPr preferRelativeResize="0"/>
                   </pic:nvPicPr>
                   <pic:blipFill>
@@ -18530,12 +18542,12 @@
           <wp:inline distB="114300" distT="114300" distL="114300" distR="114300">
             <wp:extent cx="5154450" cy="3180604"/>
             <wp:effectExtent b="0" l="0" r="0" t="0"/>
-            <wp:docPr descr="Gráfico" id="27" name="image7.png"/>
+            <wp:docPr descr="Gráfico" id="27" name="image3.png"/>
             <a:graphic>
               <a:graphicData uri="http://schemas.openxmlformats.org/drawingml/2006/picture">
                 <pic:pic>
                   <pic:nvPicPr>
-                    <pic:cNvPr descr="Gráfico" id="0" name="image7.png"/>
+                    <pic:cNvPr descr="Gráfico" id="0" name="image3.png"/>
                     <pic:cNvPicPr preferRelativeResize="0"/>
                   </pic:nvPicPr>
                   <pic:blipFill>
@@ -18780,12 +18792,12 @@
           <wp:inline distB="114300" distT="114300" distL="114300" distR="114300">
             <wp:extent cx="2908934" cy="3287095"/>
             <wp:effectExtent b="0" l="0" r="0" t="0"/>
-            <wp:docPr id="22" name="image6.png"/>
+            <wp:docPr id="22" name="image8.png"/>
             <a:graphic>
               <a:graphicData uri="http://schemas.openxmlformats.org/drawingml/2006/picture">
                 <pic:pic>
                   <pic:nvPicPr>
-                    <pic:cNvPr id="0" name="image6.png"/>
+                    <pic:cNvPr id="0" name="image8.png"/>
                     <pic:cNvPicPr preferRelativeResize="0"/>
                   </pic:nvPicPr>
                   <pic:blipFill>
@@ -18960,12 +18972,12 @@
           <wp:inline distB="114300" distT="114300" distL="114300" distR="114300">
             <wp:extent cx="2923223" cy="3388956"/>
             <wp:effectExtent b="0" l="0" r="0" t="0"/>
-            <wp:docPr id="61" name="image38.png"/>
+            <wp:docPr id="61" name="image31.png"/>
             <a:graphic>
               <a:graphicData uri="http://schemas.openxmlformats.org/drawingml/2006/picture">
                 <pic:pic>
                   <pic:nvPicPr>
-                    <pic:cNvPr id="0" name="image38.png"/>
+                    <pic:cNvPr id="0" name="image31.png"/>
                     <pic:cNvPicPr preferRelativeResize="0"/>
                   </pic:nvPicPr>
                   <pic:blipFill>
@@ -19127,12 +19139,12 @@
           <wp:inline distB="114300" distT="114300" distL="114300" distR="114300">
             <wp:extent cx="3147238" cy="3607809"/>
             <wp:effectExtent b="0" l="0" r="0" t="0"/>
-            <wp:docPr id="73" name="image46.png"/>
+            <wp:docPr id="73" name="image48.png"/>
             <a:graphic>
               <a:graphicData uri="http://schemas.openxmlformats.org/drawingml/2006/picture">
                 <pic:pic>
                   <pic:nvPicPr>
-                    <pic:cNvPr id="0" name="image46.png"/>
+                    <pic:cNvPr id="0" name="image48.png"/>
                     <pic:cNvPicPr preferRelativeResize="0"/>
                   </pic:nvPicPr>
                   <pic:blipFill>
@@ -19426,12 +19438,12 @@
           <wp:inline distB="114300" distT="114300" distL="114300" distR="114300">
             <wp:extent cx="3085146" cy="2220933"/>
             <wp:effectExtent b="0" l="0" r="0" t="0"/>
-            <wp:docPr id="50" name="image28.png"/>
+            <wp:docPr id="50" name="image20.png"/>
             <a:graphic>
               <a:graphicData uri="http://schemas.openxmlformats.org/drawingml/2006/picture">
                 <pic:pic>
                   <pic:nvPicPr>
-                    <pic:cNvPr id="0" name="image28.png"/>
+                    <pic:cNvPr id="0" name="image20.png"/>
                     <pic:cNvPicPr preferRelativeResize="0"/>
                   </pic:nvPicPr>
                   <pic:blipFill>
@@ -19552,12 +19564,12 @@
           <wp:inline distB="114300" distT="114300" distL="114300" distR="114300">
             <wp:extent cx="2942273" cy="2064117"/>
             <wp:effectExtent b="0" l="0" r="0" t="0"/>
-            <wp:docPr id="20" name="image12.png"/>
+            <wp:docPr id="20" name="image11.png"/>
             <a:graphic>
               <a:graphicData uri="http://schemas.openxmlformats.org/drawingml/2006/picture">
                 <pic:pic>
                   <pic:nvPicPr>
-                    <pic:cNvPr id="0" name="image12.png"/>
+                    <pic:cNvPr id="0" name="image11.png"/>
                     <pic:cNvPicPr preferRelativeResize="0"/>
                   </pic:nvPicPr>
                   <pic:blipFill>
@@ -19626,13 +19638,19 @@
         <w:rPr>
           <w:rtl w:val="0"/>
         </w:rPr>
-        <w:t xml:space="preserve">Ao percebermos isso, criamos uma hipótese que o modelo acertou sim várias vezes, porém como ”</w:t>
-      </w:r>
-      <w:r>
-        <w:rPr>
-          <w:rtl w:val="0"/>
-        </w:rPr>
-        <w:t xml:space="preserve">output os”</w:t>
+        <w:t xml:space="preserve">Ao percebermos isso, criamos uma hipótese que o modelo acertou sim várias vezes, porém como </w:t>
+      </w:r>
+      <w:r>
+        <w:rPr>
+          <w:rtl w:val="0"/>
+        </w:rPr>
+        <w:t xml:space="preserve">”</w:t>
+      </w:r>
+      <w:r>
+        <w:rPr>
+          <w:rtl w:val="0"/>
+        </w:rPr>
+        <w:t xml:space="preserve">output_os”</w:t>
       </w:r>
       <w:r>
         <w:rPr>
@@ -19937,12 +19955,12 @@
           <wp:inline distB="114300" distT="114300" distL="114300" distR="114300">
             <wp:extent cx="2847023" cy="2027152"/>
             <wp:effectExtent b="0" l="0" r="0" t="0"/>
-            <wp:docPr id="31" name="image15.png"/>
+            <wp:docPr id="31" name="image4.png"/>
             <a:graphic>
               <a:graphicData uri="http://schemas.openxmlformats.org/drawingml/2006/picture">
                 <pic:pic>
                   <pic:nvPicPr>
-                    <pic:cNvPr id="0" name="image15.png"/>
+                    <pic:cNvPr id="0" name="image4.png"/>
                     <pic:cNvPicPr preferRelativeResize="0"/>
                   </pic:nvPicPr>
                   <pic:blipFill>
@@ -21423,12 +21441,12 @@
           <wp:inline distB="114300" distT="114300" distL="114300" distR="114300">
             <wp:extent cx="3039900" cy="3460208"/>
             <wp:effectExtent b="0" l="0" r="0" t="0"/>
-            <wp:docPr id="44" name="image25.png"/>
+            <wp:docPr id="44" name="image36.png"/>
             <a:graphic>
               <a:graphicData uri="http://schemas.openxmlformats.org/drawingml/2006/picture">
                 <pic:pic>
                   <pic:nvPicPr>
-                    <pic:cNvPr id="0" name="image25.png"/>
+                    <pic:cNvPr id="0" name="image36.png"/>
                     <pic:cNvPicPr preferRelativeResize="0"/>
                   </pic:nvPicPr>
                   <pic:blipFill>
@@ -22437,7 +22455,7 @@
         <w:rPr>
           <w:rtl w:val="0"/>
         </w:rPr>
-        <w:t xml:space="preserve"> -&gt;Controla tanto a aleatoriedade do bootstrapping das amostras utilizadas na construção de árvores quanto a amostragem das características a serem consideradas na busca da melhor divisão em cada nó.</w:t>
+        <w:t xml:space="preserve"> -&gt; Controla tanto a aleatoriedade do bootstrapping das amostras utilizadas na construção de árvores quanto a amostragem das características a serem consideradas na busca da melhor divisão em cada nó.</w:t>
       </w:r>
       <w:r>
         <w:rPr>
@@ -22651,12 +22669,12 @@
           <wp:inline distB="114300" distT="114300" distL="114300" distR="114300">
             <wp:extent cx="3554250" cy="3436103"/>
             <wp:effectExtent b="0" l="0" r="0" t="0"/>
-            <wp:docPr id="56" name="image29.png"/>
+            <wp:docPr id="56" name="image27.png"/>
             <a:graphic>
               <a:graphicData uri="http://schemas.openxmlformats.org/drawingml/2006/picture">
                 <pic:pic>
                   <pic:nvPicPr>
-                    <pic:cNvPr id="0" name="image29.png"/>
+                    <pic:cNvPr id="0" name="image27.png"/>
                     <pic:cNvPicPr preferRelativeResize="0"/>
                   </pic:nvPicPr>
                   <pic:blipFill>
@@ -24041,7 +24059,7 @@
         <w:rPr>
           <w:rtl w:val="0"/>
         </w:rPr>
-        <w:t xml:space="preserve">'warn' </w:t>
+        <w:t xml:space="preserve">'warn' -&gt; Não há definição na documentação do algoritmo</w:t>
       </w:r>
     </w:p>
     <w:p>
@@ -24303,12 +24321,12 @@
           <wp:inline distB="114300" distT="114300" distL="114300" distR="114300">
             <wp:extent cx="3199446" cy="3740072"/>
             <wp:effectExtent b="0" l="0" r="0" t="0"/>
-            <wp:docPr id="35" name="image8.png"/>
+            <wp:docPr id="35" name="image15.png"/>
             <a:graphic>
               <a:graphicData uri="http://schemas.openxmlformats.org/drawingml/2006/picture">
                 <pic:pic>
                   <pic:nvPicPr>
-                    <pic:cNvPr id="0" name="image8.png"/>
+                    <pic:cNvPr id="0" name="image15.png"/>
                     <pic:cNvPicPr preferRelativeResize="0"/>
                   </pic:nvPicPr>
                   <pic:blipFill>
@@ -24599,12 +24617,12 @@
           <wp:inline distB="114300" distT="114300" distL="114300" distR="114300">
             <wp:extent cx="2844638" cy="2167810"/>
             <wp:effectExtent b="0" l="0" r="0" t="0"/>
-            <wp:docPr id="25" name="image3.png"/>
+            <wp:docPr id="25" name="image5.png"/>
             <a:graphic>
               <a:graphicData uri="http://schemas.openxmlformats.org/drawingml/2006/picture">
                 <pic:pic>
                   <pic:nvPicPr>
-                    <pic:cNvPr id="0" name="image3.png"/>
+                    <pic:cNvPr id="0" name="image5.png"/>
                     <pic:cNvPicPr preferRelativeResize="0"/>
                   </pic:nvPicPr>
                   <pic:blipFill>
@@ -24764,12 +24782,12 @@
           <wp:inline distB="114300" distT="114300" distL="114300" distR="114300">
             <wp:extent cx="2877633" cy="2214314"/>
             <wp:effectExtent b="0" l="0" r="0" t="0"/>
-            <wp:docPr id="30" name="image4.png"/>
+            <wp:docPr id="30" name="image1.png"/>
             <a:graphic>
               <a:graphicData uri="http://schemas.openxmlformats.org/drawingml/2006/picture">
                 <pic:pic>
                   <pic:nvPicPr>
-                    <pic:cNvPr id="0" name="image4.png"/>
+                    <pic:cNvPr id="0" name="image1.png"/>
                     <pic:cNvPicPr preferRelativeResize="0"/>
                   </pic:nvPicPr>
                   <pic:blipFill>
@@ -24934,12 +24952,12 @@
           <wp:inline distB="114300" distT="114300" distL="114300" distR="114300">
             <wp:extent cx="3163725" cy="2452571"/>
             <wp:effectExtent b="0" l="0" r="0" t="0"/>
-            <wp:docPr id="40" name="image27.png"/>
+            <wp:docPr id="40" name="image25.png"/>
             <a:graphic>
               <a:graphicData uri="http://schemas.openxmlformats.org/drawingml/2006/picture">
                 <pic:pic>
                   <pic:nvPicPr>
-                    <pic:cNvPr id="0" name="image27.png"/>
+                    <pic:cNvPr id="0" name="image25.png"/>
                     <pic:cNvPicPr preferRelativeResize="0"/>
                   </pic:nvPicPr>
                   <pic:blipFill>
@@ -25266,12 +25284,12 @@
           <wp:inline distB="114300" distT="114300" distL="114300" distR="114300">
             <wp:extent cx="2941790" cy="2242751"/>
             <wp:effectExtent b="0" l="0" r="0" t="0"/>
-            <wp:docPr id="24" name="image3.png"/>
+            <wp:docPr id="24" name="image5.png"/>
             <a:graphic>
               <a:graphicData uri="http://schemas.openxmlformats.org/drawingml/2006/picture">
                 <pic:pic>
                   <pic:nvPicPr>
-                    <pic:cNvPr id="0" name="image3.png"/>
+                    <pic:cNvPr id="0" name="image5.png"/>
                     <pic:cNvPicPr preferRelativeResize="0"/>
                   </pic:nvPicPr>
                   <pic:blipFill>
@@ -25301,12 +25319,12 @@
           <wp:inline distB="114300" distT="114300" distL="114300" distR="114300">
             <wp:extent cx="2898212" cy="2271326"/>
             <wp:effectExtent b="0" l="0" r="0" t="0"/>
-            <wp:docPr id="47" name="image25.png"/>
+            <wp:docPr id="47" name="image36.png"/>
             <a:graphic>
               <a:graphicData uri="http://schemas.openxmlformats.org/drawingml/2006/picture">
                 <pic:pic>
                   <pic:nvPicPr>
-                    <pic:cNvPr id="0" name="image25.png"/>
+                    <pic:cNvPr id="0" name="image36.png"/>
                     <pic:cNvPicPr preferRelativeResize="0"/>
                   </pic:nvPicPr>
                   <pic:blipFill>
@@ -25715,12 +25733,12 @@
           <wp:inline distB="114300" distT="114300" distL="114300" distR="114300">
             <wp:extent cx="2980371" cy="2289556"/>
             <wp:effectExtent b="0" l="0" r="0" t="0"/>
-            <wp:docPr id="19" name="image4.png"/>
+            <wp:docPr id="19" name="image1.png"/>
             <a:graphic>
               <a:graphicData uri="http://schemas.openxmlformats.org/drawingml/2006/picture">
                 <pic:pic>
                   <pic:nvPicPr>
-                    <pic:cNvPr id="0" name="image4.png"/>
+                    <pic:cNvPr id="0" name="image1.png"/>
                     <pic:cNvPicPr preferRelativeResize="0"/>
                   </pic:nvPicPr>
                   <pic:blipFill>
@@ -25750,12 +25768,12 @@
           <wp:inline distB="114300" distT="114300" distL="114300" distR="114300">
             <wp:extent cx="3027998" cy="2219278"/>
             <wp:effectExtent b="0" l="0" r="0" t="0"/>
-            <wp:docPr id="69" name="image42.png"/>
+            <wp:docPr id="69" name="image45.png"/>
             <a:graphic>
               <a:graphicData uri="http://schemas.openxmlformats.org/drawingml/2006/picture">
                 <pic:pic>
                   <pic:nvPicPr>
-                    <pic:cNvPr id="0" name="image42.png"/>
+                    <pic:cNvPr id="0" name="image45.png"/>
                     <pic:cNvPicPr preferRelativeResize="0"/>
                   </pic:nvPicPr>
                   <pic:blipFill>
@@ -25989,12 +26007,12 @@
           <wp:inline distB="114300" distT="114300" distL="114300" distR="114300">
             <wp:extent cx="2980373" cy="2307096"/>
             <wp:effectExtent b="0" l="0" r="0" t="0"/>
-            <wp:docPr id="42" name="image27.png"/>
+            <wp:docPr id="42" name="image25.png"/>
             <a:graphic>
               <a:graphicData uri="http://schemas.openxmlformats.org/drawingml/2006/picture">
                 <pic:pic>
                   <pic:nvPicPr>
-                    <pic:cNvPr id="0" name="image27.png"/>
+                    <pic:cNvPr id="0" name="image25.png"/>
                     <pic:cNvPicPr preferRelativeResize="0"/>
                   </pic:nvPicPr>
                   <pic:blipFill>
@@ -26024,12 +26042,12 @@
           <wp:inline distB="114300" distT="114300" distL="114300" distR="114300">
             <wp:extent cx="2875598" cy="2322249"/>
             <wp:effectExtent b="0" l="0" r="0" t="0"/>
-            <wp:docPr id="53" name="image8.png"/>
+            <wp:docPr id="53" name="image15.png"/>
             <a:graphic>
               <a:graphicData uri="http://schemas.openxmlformats.org/drawingml/2006/picture">
                 <pic:pic>
                   <pic:nvPicPr>
-                    <pic:cNvPr id="0" name="image8.png"/>
+                    <pic:cNvPr id="0" name="image15.png"/>
                     <pic:cNvPicPr preferRelativeResize="0"/>
                   </pic:nvPicPr>
                   <pic:blipFill>
@@ -26201,12 +26219,12 @@
           <wp:inline distB="19050" distT="19050" distL="19050" distR="19050">
             <wp:extent cx="4978238" cy="3135518"/>
             <wp:effectExtent b="0" l="0" r="0" t="0"/>
-            <wp:docPr descr="Gráfico" id="29" name="image17.png"/>
+            <wp:docPr descr="Gráfico" id="29" name="image13.png"/>
             <a:graphic>
               <a:graphicData uri="http://schemas.openxmlformats.org/drawingml/2006/picture">
                 <pic:pic>
                   <pic:nvPicPr>
-                    <pic:cNvPr descr="Gráfico" id="0" name="image17.png"/>
+                    <pic:cNvPr descr="Gráfico" id="0" name="image13.png"/>
                     <pic:cNvPicPr preferRelativeResize="0"/>
                   </pic:nvPicPr>
                   <pic:blipFill>
@@ -26324,12 +26342,12 @@
           <wp:inline distB="19050" distT="19050" distL="19050" distR="19050">
             <wp:extent cx="5255562" cy="3231197"/>
             <wp:effectExtent b="0" l="0" r="0" t="0"/>
-            <wp:docPr descr="Gráfico" id="49" name="image31.png"/>
+            <wp:docPr descr="Gráfico" id="49" name="image28.png"/>
             <a:graphic>
               <a:graphicData uri="http://schemas.openxmlformats.org/drawingml/2006/picture">
                 <pic:pic>
                   <pic:nvPicPr>
-                    <pic:cNvPr descr="Gráfico" id="0" name="image31.png"/>
+                    <pic:cNvPr descr="Gráfico" id="0" name="image28.png"/>
                     <pic:cNvPicPr preferRelativeResize="0"/>
                   </pic:nvPicPr>
                   <pic:blipFill>
@@ -28657,12 +28675,12 @@
           <wp:extent cx="865287" cy="472641"/>
           <wp:effectExtent b="0" l="0" r="0" t="0"/>
           <wp:wrapSquare wrapText="bothSides" distB="152400" distT="152400" distL="152400" distR="152400"/>
-          <wp:docPr id="62" name="image44.png"/>
+          <wp:docPr id="62" name="image41.png"/>
           <a:graphic>
             <a:graphicData uri="http://schemas.openxmlformats.org/drawingml/2006/picture">
               <pic:pic>
                 <pic:nvPicPr>
-                  <pic:cNvPr id="0" name="image44.png"/>
+                  <pic:cNvPr id="0" name="image41.png"/>
                   <pic:cNvPicPr preferRelativeResize="0"/>
                 </pic:nvPicPr>
                 <pic:blipFill>
@@ -28700,12 +28718,12 @@
           <wp:extent cx="1867967" cy="1320786"/>
           <wp:effectExtent b="0" l="0" r="0" t="0"/>
           <wp:wrapSquare wrapText="bothSides" distB="152400" distT="152400" distL="152400" distR="152400"/>
-          <wp:docPr id="64" name="image36.png"/>
+          <wp:docPr id="64" name="image37.png"/>
           <a:graphic>
             <a:graphicData uri="http://schemas.openxmlformats.org/drawingml/2006/picture">
               <pic:pic>
                 <pic:nvPicPr>
-                  <pic:cNvPr id="0" name="image36.png"/>
+                  <pic:cNvPr id="0" name="image37.png"/>
                   <pic:cNvPicPr preferRelativeResize="0"/>
                 </pic:nvPicPr>
                 <pic:blipFill>
@@ -30927,7 +30945,7 @@
 
 <file path=customXML/item1.xml><?xml version="1.0" encoding="utf-8"?>
 <go:gDocsCustomXmlDataStorage xmlns:go="http://customooxmlschemas.google.com/" xmlns:r="http://schemas.openxmlformats.org/officeDocument/2006/relationships">
-  <go:docsCustomData xmlns:go="http://customooxmlschemas.google.com/" roundtripDataSignature="AMtx7miN0f/CiC9DQYJxusdtX1EoFLD8UA==">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</go:docsCustomData>
+  <go:docsCustomData xmlns:go="http://customooxmlschemas.google.com/" roundtripDataSignature="AMtx7miN0f/CiC9DQYJxusdtX1EoFLD8UA==">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</go:docsCustomData>
 </go:gDocsCustomXmlDataStorage>
 </file>
 

</xml_diff>